<commit_message>
Add template para monitoramento da velocidade da internet
</commit_message>
<xml_diff>
--- a/Templates custumizados/Networking/Template speedtest_lan_monitoring/Orientações.docx
+++ b/Templates custumizados/Networking/Template speedtest_lan_monitoring/Orientações.docx
@@ -19,27 +19,7 @@
           <w:szCs w:val="24"/>
           <w:lang w:eastAsia="pt-BR"/>
         </w:rPr>
-        <w:t xml:space="preserve">Para fazer esse monitoramento, eu utilizei o sistema de monitoramento </w:t>
-      </w:r>
-      <w:proofErr w:type="gramStart"/>
-      <w:r>
-        <w:rPr>
-          <w:rFonts w:ascii="Times" w:eastAsia="Times New Roman" w:hAnsi="Times" w:cs="Times"/>
-          <w:sz w:val="24"/>
-          <w:szCs w:val="24"/>
-          <w:lang w:eastAsia="pt-BR"/>
-        </w:rPr>
-        <w:t>Zabbix(</w:t>
-      </w:r>
-      <w:proofErr w:type="gramEnd"/>
-      <w:r>
-        <w:rPr>
-          <w:rFonts w:ascii="Times" w:eastAsia="Times New Roman" w:hAnsi="Times" w:cs="Times"/>
-          <w:sz w:val="24"/>
-          <w:szCs w:val="24"/>
-          <w:lang w:eastAsia="pt-BR"/>
-        </w:rPr>
-        <w:t>, sistema Open Source de monitoramento, escalável para grandes ambientes, juntamente com um dos mais conhecidos testadores de internet, o SpeedTest.net By Ookla.</w:t>
+        <w:t>Para fazer esse monitoramento, eu utilizei o sistema de monitoramento Zabbix(, sistema Open Source de monitoramento, escalável para grandes ambientes, juntamente com um dos mais conhecidos testadores de internet, o SpeedTest.net By Ookla.</w:t>
       </w:r>
     </w:p>
     <w:p>
@@ -59,27 +39,7 @@
           <w:szCs w:val="24"/>
           <w:lang w:eastAsia="pt-BR"/>
         </w:rPr>
-        <w:t xml:space="preserve">Primeiramente vamos precisar de um servidor com o sistema Zabbix configurado e com acesso a internet para realização do teste. Caso sua empresa tenha diversas unidades e possua o Zabbix Proxy configurado em cada unidade, você pode utilizar o Zabbix Proxy da unidade para realizar o teste de velocidade da internet </w:t>
-      </w:r>
-      <w:proofErr w:type="gramStart"/>
-      <w:r>
-        <w:rPr>
-          <w:rFonts w:ascii="Times" w:eastAsia="Times New Roman" w:hAnsi="Times" w:cs="Times"/>
-          <w:sz w:val="24"/>
-          <w:szCs w:val="24"/>
-          <w:lang w:eastAsia="pt-BR"/>
-        </w:rPr>
-        <w:t>da mesma</w:t>
-      </w:r>
-      <w:proofErr w:type="gramEnd"/>
-      <w:r>
-        <w:rPr>
-          <w:rFonts w:ascii="Times" w:eastAsia="Times New Roman" w:hAnsi="Times" w:cs="Times"/>
-          <w:sz w:val="24"/>
-          <w:szCs w:val="24"/>
-          <w:lang w:eastAsia="pt-BR"/>
-        </w:rPr>
-        <w:t>.</w:t>
+        <w:t>Primeiramente vamos precisar de um servidor com o sistema Zabbix configurado e com acesso a internet para realização do teste. Caso sua empresa tenha diversas unidades e possua o Zabbix Proxy configurado em cada unidade, você pode utilizar o Zabbix Proxy da unidade para realizar o teste de velocidade da internet da mesma.</w:t>
       </w:r>
     </w:p>
     <w:p>
@@ -750,27 +710,7 @@
           <w:szCs w:val="24"/>
           <w:lang w:eastAsia="pt-BR"/>
         </w:rPr>
-        <w:t xml:space="preserve">Pronto o SpeedTest está instalado e você pode </w:t>
-      </w:r>
-      <w:proofErr w:type="gramStart"/>
-      <w:r>
-        <w:rPr>
-          <w:rFonts w:ascii="Times" w:eastAsia="Times New Roman" w:hAnsi="Times" w:cs="Times"/>
-          <w:sz w:val="24"/>
-          <w:szCs w:val="24"/>
-          <w:lang w:eastAsia="pt-BR"/>
-        </w:rPr>
-        <w:t>executa-lo</w:t>
-      </w:r>
-      <w:proofErr w:type="gramEnd"/>
-      <w:r>
-        <w:rPr>
-          <w:rFonts w:ascii="Times" w:eastAsia="Times New Roman" w:hAnsi="Times" w:cs="Times"/>
-          <w:sz w:val="24"/>
-          <w:szCs w:val="24"/>
-          <w:lang w:eastAsia="pt-BR"/>
-        </w:rPr>
-        <w:t xml:space="preserve"> para realizar o seu teste de velocidade.</w:t>
+        <w:t>Pronto o SpeedTest está instalado e você pode executa-lo para realizar o seu teste de velocidade.</w:t>
       </w:r>
     </w:p>
     <w:p>
@@ -790,27 +730,7 @@
           <w:szCs w:val="24"/>
           <w:lang w:eastAsia="pt-BR"/>
         </w:rPr>
-        <w:t xml:space="preserve">Digite "speedtest" na linha de comando para iniciar o teste de velocidade. Será exibido dados como na imagem a seguir. Será exibido o servidor onde foi realizado o teste, o </w:t>
-      </w:r>
-      <w:proofErr w:type="gramStart"/>
-      <w:r>
-        <w:rPr>
-          <w:rFonts w:ascii="Times" w:eastAsia="Times New Roman" w:hAnsi="Times" w:cs="Times"/>
-          <w:sz w:val="24"/>
-          <w:szCs w:val="24"/>
-          <w:lang w:eastAsia="pt-BR"/>
-        </w:rPr>
-        <w:t>ISP(</w:t>
-      </w:r>
-      <w:proofErr w:type="gramEnd"/>
-      <w:r>
-        <w:rPr>
-          <w:rFonts w:ascii="Times" w:eastAsia="Times New Roman" w:hAnsi="Times" w:cs="Times"/>
-          <w:sz w:val="24"/>
-          <w:szCs w:val="24"/>
-          <w:lang w:eastAsia="pt-BR"/>
-        </w:rPr>
-        <w:t>Seu provedor), Latência, Velocidade de Download e Upload, Perda de Pacote e URL com o resultado do teste.</w:t>
+        <w:t>Digite "speedtest" na linha de comando para iniciar o teste de velocidade. Será exibido dados como na imagem a seguir. Será exibido o servidor onde foi realizado o teste, o ISP(Seu provedor), Latência, Velocidade de Download e Upload, Perda de Pacote e URL com o resultado do teste.</w:t>
       </w:r>
     </w:p>
     <w:p>
@@ -979,6 +899,15 @@
           <w:lang w:eastAsia="pt-BR"/>
         </w:rPr>
       </w:pPr>
+      <w:r>
+        <w:rPr>
+          <w:rFonts w:ascii="Times" w:eastAsia="Times New Roman" w:hAnsi="Times" w:cs="Times"/>
+          <w:sz w:val="24"/>
+          <w:szCs w:val="24"/>
+          <w:lang w:eastAsia="pt-BR"/>
+        </w:rPr>
+        <w:t># speedtest –json **</w:t>
+      </w:r>
     </w:p>
     <w:p>
       <w:pPr>
@@ -997,27 +926,7 @@
           <w:szCs w:val="24"/>
           <w:lang w:eastAsia="pt-BR"/>
         </w:rPr>
-        <w:t xml:space="preserve">No Zabbix uma das formas flexíveis de monitoramento, quando não conseguimos monitorar com os recursos nativos da ferramenta, é utilizando da aplicação Zabbix Trapper, que nada mais é que um executável que envia os parâmetros que forem passados para ele, para o Zabbix. Para isso, devemos inicialmente garantir que temos o Zabbix Trapper instalado no servidor. Podemos </w:t>
-      </w:r>
-      <w:proofErr w:type="gramStart"/>
-      <w:r>
-        <w:rPr>
-          <w:rFonts w:ascii="Times" w:eastAsia="Times New Roman" w:hAnsi="Times" w:cs="Times"/>
-          <w:sz w:val="24"/>
-          <w:szCs w:val="24"/>
-          <w:lang w:eastAsia="pt-BR"/>
-        </w:rPr>
-        <w:t>instala-lo</w:t>
-      </w:r>
-      <w:proofErr w:type="gramEnd"/>
-      <w:r>
-        <w:rPr>
-          <w:rFonts w:ascii="Times" w:eastAsia="Times New Roman" w:hAnsi="Times" w:cs="Times"/>
-          <w:sz w:val="24"/>
-          <w:szCs w:val="24"/>
-          <w:lang w:eastAsia="pt-BR"/>
-        </w:rPr>
-        <w:t xml:space="preserve"> utilizando o comando abaixo:</w:t>
+        <w:t>No Zabbix uma das formas flexíveis de monitoramento, quando não conseguimos monitorar com os recursos nativos da ferramenta, é utilizando da aplicação Zabbix Trapper, que nada mais é que um executável que envia os parâmetros que forem passados para ele, para o Zabbix. Para isso, devemos inicialmente garantir que temos o Zabbix Trapper instalado no servidor. Podemos instala-lo utilizando o comando abaixo:</w:t>
       </w:r>
     </w:p>
     <w:p>
@@ -1086,65 +995,14 @@
           <w:lang w:eastAsia="pt-BR"/>
         </w:rPr>
       </w:pPr>
-    </w:p>
-    <w:p>
-      <w:pPr>
-        <w:spacing w:before="100" w:beforeAutospacing="1" w:after="100" w:afterAutospacing="1" w:line="240" w:lineRule="auto"/>
-        <w:rPr>
-          <w:rFonts w:ascii="Times" w:eastAsia="Times New Roman" w:hAnsi="Times" w:cs="Times"/>
-          <w:sz w:val="24"/>
-          <w:szCs w:val="24"/>
-          <w:lang w:eastAsia="pt-BR"/>
-        </w:rPr>
-      </w:pPr>
-      <w:r>
-        <w:rPr>
-          <w:rFonts w:ascii="Times" w:eastAsia="Times New Roman" w:hAnsi="Times" w:cs="Times"/>
-          <w:sz w:val="24"/>
-          <w:szCs w:val="24"/>
-          <w:lang w:eastAsia="pt-BR"/>
-        </w:rPr>
-        <w:t>Com o Zabbix Trapper instalado, criei um pequeno script que vai ser executado pelo CRON do Linux de tempos em tempos, para realizar o teste de velocidade e enviar os dados via Zabbix Trapper para o Zabbix.</w:t>
-      </w:r>
-    </w:p>
-    <w:p>
-      <w:pPr>
-        <w:spacing w:before="100" w:beforeAutospacing="1" w:after="100" w:afterAutospacing="1" w:line="240" w:lineRule="auto"/>
-        <w:rPr>
-          <w:rFonts w:ascii="Times" w:eastAsia="Times New Roman" w:hAnsi="Times" w:cs="Times"/>
-          <w:sz w:val="24"/>
-          <w:szCs w:val="24"/>
-          <w:lang w:eastAsia="pt-BR"/>
-        </w:rPr>
-      </w:pPr>
-      <w:r>
-        <w:rPr>
-          <w:rFonts w:ascii="Times" w:eastAsia="Times New Roman" w:hAnsi="Times" w:cs="Times"/>
-          <w:sz w:val="24"/>
-          <w:szCs w:val="24"/>
-          <w:lang w:eastAsia="pt-BR"/>
-        </w:rPr>
-        <w:t>O Script abaixo deve ser instalado na pasta de ExternalScripts do seu Zabbix. Normalmente localizado no diretório "/usr/lib/zabbix/externalscripts".</w:t>
-      </w:r>
-    </w:p>
-    <w:p>
-      <w:pPr>
-        <w:spacing w:before="100" w:beforeAutospacing="1" w:after="100" w:afterAutospacing="1" w:line="240" w:lineRule="auto"/>
-        <w:rPr>
-          <w:rFonts w:ascii="Times" w:eastAsia="Times New Roman" w:hAnsi="Times" w:cs="Times"/>
-          <w:sz w:val="24"/>
-          <w:szCs w:val="24"/>
-          <w:lang w:eastAsia="pt-BR"/>
-        </w:rPr>
-      </w:pPr>
-      <w:r>
-        <w:rPr>
-          <w:rFonts w:ascii="Times" w:eastAsia="Times New Roman" w:hAnsi="Times" w:cs="Times"/>
-          <w:sz w:val="24"/>
-          <w:szCs w:val="24"/>
-          <w:lang w:eastAsia="pt-BR"/>
-        </w:rPr>
-        <w:t>Criamos o script "speedtest.sh", com o conteúdo abaixo:</w:t>
+      <w:r>
+        <w:rPr>
+          <w:rFonts w:ascii="Times" w:eastAsia="Times New Roman" w:hAnsi="Times" w:cs="Times"/>
+          <w:sz w:val="20"/>
+          <w:szCs w:val="20"/>
+          <w:lang w:eastAsia="pt-BR"/>
+        </w:rPr>
+        <w:t># dnf install zabbix-sender</w:t>
       </w:r>
     </w:p>
     <w:p>
@@ -1175,14 +1033,65 @@
           <w:lang w:eastAsia="pt-BR"/>
         </w:rPr>
       </w:pPr>
-      <w:r>
-        <w:rPr>
-          <w:rFonts w:ascii="Times" w:eastAsia="Times New Roman" w:hAnsi="Times" w:cs="Times"/>
-          <w:sz w:val="20"/>
-          <w:szCs w:val="20"/>
-          <w:lang w:eastAsia="pt-BR"/>
-        </w:rPr>
-        <w:t>#! /bin/bash</w:t>
+    </w:p>
+    <w:p>
+      <w:pPr>
+        <w:spacing w:before="100" w:beforeAutospacing="1" w:after="100" w:afterAutospacing="1" w:line="240" w:lineRule="auto"/>
+        <w:rPr>
+          <w:rFonts w:ascii="Times" w:eastAsia="Times New Roman" w:hAnsi="Times" w:cs="Times"/>
+          <w:sz w:val="24"/>
+          <w:szCs w:val="24"/>
+          <w:lang w:eastAsia="pt-BR"/>
+        </w:rPr>
+      </w:pPr>
+      <w:r>
+        <w:rPr>
+          <w:rFonts w:ascii="Times" w:eastAsia="Times New Roman" w:hAnsi="Times" w:cs="Times"/>
+          <w:sz w:val="24"/>
+          <w:szCs w:val="24"/>
+          <w:lang w:eastAsia="pt-BR"/>
+        </w:rPr>
+        <w:t>Com o Zabbix Trapper instalado, criei um pequeno script que vai ser executado pelo CRON do Linux de tempos em tempos, para realizar o teste de velocidade e enviar os dados via Zabbix Trapper para o Zabbix.</w:t>
+      </w:r>
+    </w:p>
+    <w:p>
+      <w:pPr>
+        <w:spacing w:before="100" w:beforeAutospacing="1" w:after="100" w:afterAutospacing="1" w:line="240" w:lineRule="auto"/>
+        <w:rPr>
+          <w:rFonts w:ascii="Times" w:eastAsia="Times New Roman" w:hAnsi="Times" w:cs="Times"/>
+          <w:sz w:val="24"/>
+          <w:szCs w:val="24"/>
+          <w:lang w:eastAsia="pt-BR"/>
+        </w:rPr>
+      </w:pPr>
+      <w:r>
+        <w:rPr>
+          <w:rFonts w:ascii="Times" w:eastAsia="Times New Roman" w:hAnsi="Times" w:cs="Times"/>
+          <w:sz w:val="24"/>
+          <w:szCs w:val="24"/>
+          <w:lang w:eastAsia="pt-BR"/>
+        </w:rPr>
+        <w:t>O Script abaixo deve ser instalado na pasta de ExternalScripts do seu Zabbix. Normalmente localizado no diretório "/usr/lib/zabbix/externalscripts".</w:t>
+      </w:r>
+    </w:p>
+    <w:p>
+      <w:pPr>
+        <w:spacing w:before="100" w:beforeAutospacing="1" w:after="100" w:afterAutospacing="1" w:line="240" w:lineRule="auto"/>
+        <w:rPr>
+          <w:rFonts w:ascii="Times" w:eastAsia="Times New Roman" w:hAnsi="Times" w:cs="Times"/>
+          <w:sz w:val="24"/>
+          <w:szCs w:val="24"/>
+          <w:lang w:eastAsia="pt-BR"/>
+        </w:rPr>
+      </w:pPr>
+      <w:r>
+        <w:rPr>
+          <w:rFonts w:ascii="Times" w:eastAsia="Times New Roman" w:hAnsi="Times" w:cs="Times"/>
+          <w:sz w:val="24"/>
+          <w:szCs w:val="24"/>
+          <w:lang w:eastAsia="pt-BR"/>
+        </w:rPr>
+        <w:t>Criamos o script "speedtest.sh", com o conteúdo abaixo:</w:t>
       </w:r>
     </w:p>
     <w:p>
@@ -1213,6 +1122,15 @@
           <w:lang w:eastAsia="pt-BR"/>
         </w:rPr>
       </w:pPr>
+      <w:r>
+        <w:rPr>
+          <w:rFonts w:ascii="Times" w:eastAsia="Times New Roman" w:hAnsi="Times" w:cs="Times"/>
+          <w:sz w:val="20"/>
+          <w:szCs w:val="20"/>
+          <w:lang w:eastAsia="pt-BR"/>
+        </w:rPr>
+        <w:t>#! /bin/bash</w:t>
+      </w:r>
     </w:p>
     <w:p>
       <w:pPr>
@@ -1242,15 +1160,6 @@
           <w:lang w:eastAsia="pt-BR"/>
         </w:rPr>
       </w:pPr>
-      <w:r>
-        <w:rPr>
-          <w:rFonts w:ascii="Times" w:eastAsia="Times New Roman" w:hAnsi="Times" w:cs="Times"/>
-          <w:sz w:val="20"/>
-          <w:szCs w:val="20"/>
-          <w:lang w:eastAsia="pt-BR"/>
-        </w:rPr>
-        <w:t>SPEEDTESTRESULT=$(speedtest -f json)</w:t>
-      </w:r>
     </w:p>
     <w:p>
       <w:pPr>
@@ -1280,6 +1189,15 @@
           <w:lang w:eastAsia="pt-BR"/>
         </w:rPr>
       </w:pPr>
+      <w:r>
+        <w:rPr>
+          <w:rFonts w:ascii="Times" w:eastAsia="Times New Roman" w:hAnsi="Times" w:cs="Times"/>
+          <w:sz w:val="20"/>
+          <w:szCs w:val="20"/>
+          <w:lang w:eastAsia="pt-BR"/>
+        </w:rPr>
+        <w:t>SPEEDTESTRESULT=$(speedtest -f json)</w:t>
+      </w:r>
     </w:p>
     <w:p>
       <w:pPr>
@@ -1338,16 +1256,6 @@
           <w:lang w:eastAsia="pt-BR"/>
         </w:rPr>
       </w:pPr>
-      <w:r>
-        <w:rPr>
-          <w:rFonts w:ascii="Times" w:eastAsia="Times New Roman" w:hAnsi="Times" w:cs="Times"/>
-          <w:sz w:val="20"/>
-          <w:szCs w:val="20"/>
-          <w:lang w:eastAsia="pt-BR"/>
-        </w:rPr>
-        <w:lastRenderedPageBreak/>
-        <w:t>zabbix_sender -z ZABBIX_SERVER_IP -s "SPEEDTEST_HOSTNAME" -k speedtestX -o "$SPEEDTESTRESULT"</w:t>
-      </w:r>
     </w:p>
     <w:p>
       <w:pPr>
@@ -1377,85 +1285,14 @@
           <w:lang w:eastAsia="pt-BR"/>
         </w:rPr>
       </w:pPr>
-    </w:p>
-    <w:p>
-      <w:pPr>
-        <w:spacing w:before="100" w:beforeAutospacing="1" w:after="100" w:afterAutospacing="1" w:line="240" w:lineRule="auto"/>
-        <w:rPr>
-          <w:rFonts w:ascii="Times" w:eastAsia="Times New Roman" w:hAnsi="Times" w:cs="Times"/>
-          <w:sz w:val="24"/>
-          <w:szCs w:val="24"/>
-          <w:lang w:eastAsia="pt-BR"/>
-        </w:rPr>
-      </w:pPr>
-      <w:r>
-        <w:rPr>
-          <w:rFonts w:ascii="Times" w:eastAsia="Times New Roman" w:hAnsi="Times" w:cs="Times"/>
-          <w:sz w:val="24"/>
-          <w:szCs w:val="24"/>
-          <w:lang w:eastAsia="pt-BR"/>
-        </w:rPr>
-        <w:t>Esse script executará o comando do speedtest no formato JSON, armazenará na variável SPEEDTESTRESULT e depois via zabbix_sender, enviará as informações via Zabbix Trapper para o Servidor do Zabbix.</w:t>
-      </w:r>
-    </w:p>
-    <w:p>
-      <w:pPr>
-        <w:spacing w:before="100" w:beforeAutospacing="1" w:after="100" w:afterAutospacing="1" w:line="240" w:lineRule="auto"/>
-        <w:rPr>
-          <w:rFonts w:ascii="Times" w:eastAsia="Times New Roman" w:hAnsi="Times" w:cs="Times"/>
-          <w:sz w:val="24"/>
-          <w:szCs w:val="24"/>
-          <w:lang w:eastAsia="pt-BR"/>
-        </w:rPr>
-      </w:pPr>
-      <w:r>
-        <w:rPr>
-          <w:rFonts w:ascii="Times" w:eastAsia="Times New Roman" w:hAnsi="Times" w:cs="Times"/>
-          <w:sz w:val="24"/>
-          <w:szCs w:val="24"/>
-          <w:lang w:eastAsia="pt-BR"/>
-        </w:rPr>
-        <w:t xml:space="preserve">Importante ressaltar que o IP do Zabbix Server e o Hostname informado no Script deverá </w:t>
-      </w:r>
-      <w:proofErr w:type="gramStart"/>
-      <w:r>
-        <w:rPr>
-          <w:rFonts w:ascii="Times" w:eastAsia="Times New Roman" w:hAnsi="Times" w:cs="Times"/>
-          <w:sz w:val="24"/>
-          <w:szCs w:val="24"/>
-          <w:lang w:eastAsia="pt-BR"/>
-        </w:rPr>
-        <w:t>casar</w:t>
-      </w:r>
-      <w:proofErr w:type="gramEnd"/>
-      <w:r>
-        <w:rPr>
-          <w:rFonts w:ascii="Times" w:eastAsia="Times New Roman" w:hAnsi="Times" w:cs="Times"/>
-          <w:sz w:val="24"/>
-          <w:szCs w:val="24"/>
-          <w:lang w:eastAsia="pt-BR"/>
-        </w:rPr>
-        <w:t xml:space="preserve"> com as informações do Host monitorado pelo Zabbix, assim como a chave do item monitorado, no caso "speedtestX".</w:t>
-      </w:r>
-    </w:p>
-    <w:p>
-      <w:pPr>
-        <w:spacing w:before="100" w:beforeAutospacing="1" w:after="100" w:afterAutospacing="1" w:line="240" w:lineRule="auto"/>
-        <w:rPr>
-          <w:rFonts w:ascii="Times" w:eastAsia="Times New Roman" w:hAnsi="Times" w:cs="Times"/>
-          <w:sz w:val="24"/>
-          <w:szCs w:val="24"/>
-          <w:lang w:eastAsia="pt-BR"/>
-        </w:rPr>
-      </w:pPr>
-      <w:r>
-        <w:rPr>
-          <w:rFonts w:ascii="Times" w:eastAsia="Times New Roman" w:hAnsi="Times" w:cs="Times"/>
-          <w:sz w:val="24"/>
-          <w:szCs w:val="24"/>
-          <w:lang w:eastAsia="pt-BR"/>
-        </w:rPr>
-        <w:t>Com o script criado, devemos dar a permissão de executar para esse script. Portanto podemos rodar o comando abaixo para isso:</w:t>
+      <w:r>
+        <w:rPr>
+          <w:rFonts w:ascii="Times" w:eastAsia="Times New Roman" w:hAnsi="Times" w:cs="Times"/>
+          <w:sz w:val="20"/>
+          <w:szCs w:val="20"/>
+          <w:lang w:eastAsia="pt-BR"/>
+        </w:rPr>
+        <w:t>zabbix_sender -z ZABBIX_SERVER_IP -s "SPEEDTEST_HOSTNAME" -k speedtestX -o "$SPEEDTESTRESULT"</w:t>
       </w:r>
     </w:p>
     <w:p>
@@ -1486,14 +1323,65 @@
           <w:lang w:eastAsia="pt-BR"/>
         </w:rPr>
       </w:pPr>
-      <w:r>
-        <w:rPr>
-          <w:rFonts w:ascii="Times" w:eastAsia="Times New Roman" w:hAnsi="Times" w:cs="Times"/>
-          <w:sz w:val="20"/>
-          <w:szCs w:val="20"/>
-          <w:lang w:eastAsia="pt-BR"/>
-        </w:rPr>
-        <w:t># chmod +x /usr/lib/zabbix/externalscripts/speedtest.sh</w:t>
+    </w:p>
+    <w:p>
+      <w:pPr>
+        <w:spacing w:before="100" w:beforeAutospacing="1" w:after="100" w:afterAutospacing="1" w:line="240" w:lineRule="auto"/>
+        <w:rPr>
+          <w:rFonts w:ascii="Times" w:eastAsia="Times New Roman" w:hAnsi="Times" w:cs="Times"/>
+          <w:sz w:val="24"/>
+          <w:szCs w:val="24"/>
+          <w:lang w:eastAsia="pt-BR"/>
+        </w:rPr>
+      </w:pPr>
+      <w:r>
+        <w:rPr>
+          <w:rFonts w:ascii="Times" w:eastAsia="Times New Roman" w:hAnsi="Times" w:cs="Times"/>
+          <w:sz w:val="24"/>
+          <w:szCs w:val="24"/>
+          <w:lang w:eastAsia="pt-BR"/>
+        </w:rPr>
+        <w:t>Esse script executará o comando do speedtest no formato JSON, armazenará na variável SPEEDTESTRESULT e depois via zabbix_sender, enviará as informações via Zabbix Trapper para o Servidor do Zabbix.</w:t>
+      </w:r>
+    </w:p>
+    <w:p>
+      <w:pPr>
+        <w:spacing w:before="100" w:beforeAutospacing="1" w:after="100" w:afterAutospacing="1" w:line="240" w:lineRule="auto"/>
+        <w:rPr>
+          <w:rFonts w:ascii="Times" w:eastAsia="Times New Roman" w:hAnsi="Times" w:cs="Times"/>
+          <w:sz w:val="24"/>
+          <w:szCs w:val="24"/>
+          <w:lang w:eastAsia="pt-BR"/>
+        </w:rPr>
+      </w:pPr>
+      <w:r>
+        <w:rPr>
+          <w:rFonts w:ascii="Times" w:eastAsia="Times New Roman" w:hAnsi="Times" w:cs="Times"/>
+          <w:sz w:val="24"/>
+          <w:szCs w:val="24"/>
+          <w:lang w:eastAsia="pt-BR"/>
+        </w:rPr>
+        <w:t>Importante ressaltar que o IP do Zabbix Server e o Hostname informado no Script deverá casar com as informações do Host monitorado pelo Zabbix, assim como a chave do item monitorado, no caso "speedtestX".</w:t>
+      </w:r>
+    </w:p>
+    <w:p>
+      <w:pPr>
+        <w:spacing w:before="100" w:beforeAutospacing="1" w:after="100" w:afterAutospacing="1" w:line="240" w:lineRule="auto"/>
+        <w:rPr>
+          <w:rFonts w:ascii="Times" w:eastAsia="Times New Roman" w:hAnsi="Times" w:cs="Times"/>
+          <w:sz w:val="24"/>
+          <w:szCs w:val="24"/>
+          <w:lang w:eastAsia="pt-BR"/>
+        </w:rPr>
+      </w:pPr>
+      <w:r>
+        <w:rPr>
+          <w:rFonts w:ascii="Times" w:eastAsia="Times New Roman" w:hAnsi="Times" w:cs="Times"/>
+          <w:sz w:val="24"/>
+          <w:szCs w:val="24"/>
+          <w:lang w:eastAsia="pt-BR"/>
+        </w:rPr>
+        <w:t>Com o script criado, devemos dar a permissão de executar para esse script. Portanto podemos rodar o comando abaixo para isso:</w:t>
       </w:r>
     </w:p>
     <w:p>
@@ -1524,25 +1412,14 @@
           <w:lang w:eastAsia="pt-BR"/>
         </w:rPr>
       </w:pPr>
-    </w:p>
-    <w:p>
-      <w:pPr>
-        <w:spacing w:before="100" w:beforeAutospacing="1" w:after="100" w:afterAutospacing="1" w:line="240" w:lineRule="auto"/>
-        <w:rPr>
-          <w:rFonts w:ascii="Times" w:eastAsia="Times New Roman" w:hAnsi="Times" w:cs="Times"/>
-          <w:sz w:val="24"/>
-          <w:szCs w:val="24"/>
-          <w:lang w:eastAsia="pt-BR"/>
-        </w:rPr>
-      </w:pPr>
-      <w:r>
-        <w:rPr>
-          <w:rFonts w:ascii="Times" w:eastAsia="Times New Roman" w:hAnsi="Times" w:cs="Times"/>
-          <w:sz w:val="24"/>
-          <w:szCs w:val="24"/>
-          <w:lang w:eastAsia="pt-BR"/>
-        </w:rPr>
-        <w:t>A parte do Script está pronta, agora devemos programar esse script para ser executado de X em X tempos, para enviar os dados do teste de velocidade para o Zabbix. Para isso, vamos utilizar o CRONTAB do Linux. Digitamos o comando abaixo para abrir o crontab e inserirmos o nosso agendamento.</w:t>
+      <w:r>
+        <w:rPr>
+          <w:rFonts w:ascii="Times" w:eastAsia="Times New Roman" w:hAnsi="Times" w:cs="Times"/>
+          <w:sz w:val="20"/>
+          <w:szCs w:val="20"/>
+          <w:lang w:eastAsia="pt-BR"/>
+        </w:rPr>
+        <w:t># chmod +x /usr/lib/zabbix/externalscripts/speedtest.sh</w:t>
       </w:r>
     </w:p>
     <w:p>
@@ -1573,14 +1450,25 @@
           <w:lang w:eastAsia="pt-BR"/>
         </w:rPr>
       </w:pPr>
-      <w:r>
-        <w:rPr>
-          <w:rFonts w:ascii="Times" w:eastAsia="Times New Roman" w:hAnsi="Times" w:cs="Times"/>
-          <w:sz w:val="20"/>
-          <w:szCs w:val="20"/>
-          <w:lang w:eastAsia="pt-BR"/>
-        </w:rPr>
-        <w:t># crontab -e</w:t>
+    </w:p>
+    <w:p>
+      <w:pPr>
+        <w:spacing w:before="100" w:beforeAutospacing="1" w:after="100" w:afterAutospacing="1" w:line="240" w:lineRule="auto"/>
+        <w:rPr>
+          <w:rFonts w:ascii="Times" w:eastAsia="Times New Roman" w:hAnsi="Times" w:cs="Times"/>
+          <w:sz w:val="24"/>
+          <w:szCs w:val="24"/>
+          <w:lang w:eastAsia="pt-BR"/>
+        </w:rPr>
+      </w:pPr>
+      <w:r>
+        <w:rPr>
+          <w:rFonts w:ascii="Times" w:eastAsia="Times New Roman" w:hAnsi="Times" w:cs="Times"/>
+          <w:sz w:val="24"/>
+          <w:szCs w:val="24"/>
+          <w:lang w:eastAsia="pt-BR"/>
+        </w:rPr>
+        <w:t>A parte do Script está pronta, agora devemos programar esse script para ser executado de X em X tempos, para enviar os dados do teste de velocidade para o Zabbix. Para isso, vamos utilizar o CRONTAB do Linux. Digitamos o comando abaixo para abrir o crontab e inserirmos o nosso agendamento.</w:t>
       </w:r>
     </w:p>
     <w:p>
@@ -1611,6 +1499,15 @@
           <w:lang w:eastAsia="pt-BR"/>
         </w:rPr>
       </w:pPr>
+      <w:r>
+        <w:rPr>
+          <w:rFonts w:ascii="Times" w:eastAsia="Times New Roman" w:hAnsi="Times" w:cs="Times"/>
+          <w:sz w:val="20"/>
+          <w:szCs w:val="20"/>
+          <w:lang w:eastAsia="pt-BR"/>
+        </w:rPr>
+        <w:t># crontab -e</w:t>
+      </w:r>
     </w:p>
     <w:p>
       <w:pPr>
@@ -1643,26 +1540,6 @@
     </w:p>
     <w:p>
       <w:pPr>
-        <w:spacing w:before="100" w:beforeAutospacing="1" w:after="100" w:afterAutospacing="1" w:line="240" w:lineRule="auto"/>
-        <w:rPr>
-          <w:rFonts w:ascii="Times" w:eastAsia="Times New Roman" w:hAnsi="Times" w:cs="Times"/>
-          <w:sz w:val="24"/>
-          <w:szCs w:val="24"/>
-          <w:lang w:eastAsia="pt-BR"/>
-        </w:rPr>
-      </w:pPr>
-      <w:r>
-        <w:rPr>
-          <w:rFonts w:ascii="Times" w:eastAsia="Times New Roman" w:hAnsi="Times" w:cs="Times"/>
-          <w:sz w:val="24"/>
-          <w:szCs w:val="24"/>
-          <w:lang w:eastAsia="pt-BR"/>
-        </w:rPr>
-        <w:t>Agora inserimos a linha do agendamento. O modelo abaixo fará a coleta do resultado do teste de velocidade às 0h e a cada hora durante todo o dia, e enviará o resultado para o Zabbix.</w:t>
-      </w:r>
-    </w:p>
-    <w:p>
-      <w:pPr>
         <w:tabs>
           <w:tab w:val="left" w:pos="916"/>
           <w:tab w:val="left" w:pos="1832"/>
@@ -1689,34 +1566,63 @@
           <w:lang w:eastAsia="pt-BR"/>
         </w:rPr>
       </w:pPr>
-      <w:r>
-        <w:rPr>
-          <w:rFonts w:ascii="Times" w:eastAsia="Times New Roman" w:hAnsi="Times" w:cs="Times"/>
-          <w:sz w:val="20"/>
-          <w:szCs w:val="20"/>
-          <w:lang w:eastAsia="pt-BR"/>
-        </w:rPr>
-        <w:t xml:space="preserve">0 </w:t>
-      </w:r>
-      <w:proofErr w:type="gramStart"/>
-      <w:r>
-        <w:rPr>
-          <w:rFonts w:ascii="Times" w:eastAsia="Times New Roman" w:hAnsi="Times" w:cs="Times"/>
-          <w:sz w:val="20"/>
-          <w:szCs w:val="20"/>
-          <w:lang w:eastAsia="pt-BR"/>
-        </w:rPr>
-        <w:t>0,*</w:t>
-      </w:r>
-      <w:proofErr w:type="gramEnd"/>
-      <w:r>
-        <w:rPr>
-          <w:rFonts w:ascii="Times" w:eastAsia="Times New Roman" w:hAnsi="Times" w:cs="Times"/>
-          <w:sz w:val="20"/>
-          <w:szCs w:val="20"/>
-          <w:lang w:eastAsia="pt-BR"/>
-        </w:rPr>
-        <w:t>/1 * * * /usr/lib/zabbix/externalscripts/speedtest.sh</w:t>
+    </w:p>
+    <w:p>
+      <w:pPr>
+        <w:spacing w:before="100" w:beforeAutospacing="1" w:after="100" w:afterAutospacing="1" w:line="240" w:lineRule="auto"/>
+        <w:rPr>
+          <w:rFonts w:ascii="Times" w:eastAsia="Times New Roman" w:hAnsi="Times" w:cs="Times"/>
+          <w:sz w:val="24"/>
+          <w:szCs w:val="24"/>
+          <w:lang w:eastAsia="pt-BR"/>
+        </w:rPr>
+      </w:pPr>
+      <w:r>
+        <w:rPr>
+          <w:rFonts w:ascii="Times" w:eastAsia="Times New Roman" w:hAnsi="Times" w:cs="Times"/>
+          <w:sz w:val="24"/>
+          <w:szCs w:val="24"/>
+          <w:lang w:eastAsia="pt-BR"/>
+        </w:rPr>
+        <w:t>Agora inserimos a linha do agendamento. O modelo abaixo fará a coleta do resultado do teste de velocidade às 0h e a cada hora durante todo o dia, e enviará o resultado para o Zabbix.</w:t>
+      </w:r>
+    </w:p>
+    <w:p>
+      <w:pPr>
+        <w:tabs>
+          <w:tab w:val="left" w:pos="916"/>
+          <w:tab w:val="left" w:pos="1832"/>
+          <w:tab w:val="left" w:pos="2748"/>
+          <w:tab w:val="left" w:pos="3664"/>
+          <w:tab w:val="left" w:pos="4580"/>
+          <w:tab w:val="left" w:pos="5496"/>
+          <w:tab w:val="left" w:pos="6412"/>
+          <w:tab w:val="left" w:pos="7328"/>
+          <w:tab w:val="left" w:pos="8244"/>
+          <w:tab w:val="left" w:pos="9160"/>
+          <w:tab w:val="left" w:pos="10076"/>
+          <w:tab w:val="left" w:pos="10992"/>
+          <w:tab w:val="left" w:pos="11908"/>
+          <w:tab w:val="left" w:pos="12824"/>
+          <w:tab w:val="left" w:pos="13740"/>
+          <w:tab w:val="left" w:pos="14656"/>
+        </w:tabs>
+        <w:spacing w:after="0" w:line="240" w:lineRule="auto"/>
+        <w:rPr>
+          <w:rFonts w:ascii="Times" w:eastAsia="Times New Roman" w:hAnsi="Times" w:cs="Times"/>
+          <w:sz w:val="20"/>
+          <w:szCs w:val="20"/>
+          <w:lang w:eastAsia="pt-BR"/>
+        </w:rPr>
+      </w:pPr>
+      <w:r>
+        <w:rPr>
+          <w:rFonts w:ascii="Times" w:eastAsia="Times New Roman" w:hAnsi="Times" w:cs="Times"/>
+          <w:sz w:val="20"/>
+          <w:szCs w:val="20"/>
+          <w:lang w:eastAsia="pt-BR"/>
+        </w:rPr>
+        <w:t>0 0,*/1 * * * /usr/lib/zabbix/externalscripts/speedtest.sh</w:t>
       </w:r>
     </w:p>
     <w:p>
@@ -2268,19 +2174,8 @@
           <w:szCs w:val="24"/>
           <w:lang w:eastAsia="pt-BR"/>
         </w:rPr>
-        <w:t xml:space="preserve">Com base nisso, podemos criar triggers de acordo com nossa necessidade. No template eu deixei sem as triggers, assim você pode alterar o template para atender a sua necessidade. Com a coleta de dados periódica, podemos ter um gráfico na linha do tempo e utilizar para diversas finalidades, questionar a operadora, criar um dashboard no </w:t>
-      </w:r>
-      <w:proofErr w:type="gramStart"/>
-      <w:r>
-        <w:rPr>
-          <w:rFonts w:ascii="Times" w:eastAsia="Times New Roman" w:hAnsi="Times" w:cs="Times"/>
-          <w:sz w:val="24"/>
-          <w:szCs w:val="24"/>
-          <w:lang w:eastAsia="pt-BR"/>
-        </w:rPr>
-        <w:t>Grafana, etc.</w:t>
-      </w:r>
-      <w:proofErr w:type="gramEnd"/>
+        <w:t>Com base nisso, podemos criar triggers de acordo com nossa necessidade. No template eu deixei sem as triggers, assim você pode alterar o template para atender a sua necessidade. Com a coleta de dados periódica, podemos ter um gráfico na linha do tempo e utilizar para diversas finalidades, questionar a operadora, criar um dashboard no Grafana, etc.</w:t>
+      </w:r>
     </w:p>
     <w:p/>
     <w:sectPr>

</xml_diff>